<commit_message>
Fixed an error in the document
</commit_message>
<xml_diff>
--- a/TallerGithub3.docx
+++ b/TallerGithub3.docx
@@ -42,7 +42,7 @@
           <w:b/>
           <w:lang w:val="es-ES"/>
         </w:rPr>
-        <w:t>2</w:t>
+        <w:t>3</w:t>
       </w:r>
     </w:p>
     <w:p>
@@ -173,22 +173,6 @@
           <w:lang w:val="es-ES"/>
         </w:rPr>
       </w:pPr>
-      <w:r>
-        <w:rPr>
-          <w:rFonts w:ascii="Times New Roman" w:hAnsi="Times New Roman" w:cs="Times New Roman"/>
-          <w:bCs/>
-          <w:lang w:val="es-ES"/>
-        </w:rPr>
-        <w:t>José Martínez - 022201310</w:t>
-      </w:r>
-      <w:r>
-        <w:rPr>
-          <w:rFonts w:ascii="Times New Roman" w:hAnsi="Times New Roman" w:cs="Times New Roman"/>
-          <w:bCs/>
-          <w:lang w:val="es-ES"/>
-        </w:rPr>
-        <w:t>16</w:t>
-      </w:r>
     </w:p>
     <w:p>
       <w:pPr>
@@ -472,8 +456,18 @@
           <w:bCs/>
         </w:rPr>
         <w:lastRenderedPageBreak/>
-        <w:t>Automatización con GitHub Actions</w:t>
+        <w:t>Automatización con GitHub </w:t>
       </w:r>
+      <w:proofErr w:type="spellStart"/>
+      <w:r>
+        <w:rPr>
+          <w:rFonts w:ascii="Times New Roman" w:hAnsi="Times New Roman" w:cs="Times New Roman"/>
+          <w:b/>
+          <w:bCs/>
+        </w:rPr>
+        <w:t>Actions</w:t>
+      </w:r>
+      <w:proofErr w:type="spellEnd"/>
       <w:r>
         <w:rPr>
           <w:rFonts w:ascii="Times New Roman" w:hAnsi="Times New Roman" w:cs="Times New Roman"/>

</xml_diff>